<commit_message>
add good buy to Text1
</commit_message>
<xml_diff>
--- a/Test1.docx
+++ b/Test1.docx
@@ -8,26 +8,27 @@
           <w:lang w:val="en-US"/>
         </w:rPr>
       </w:pPr>
+      <w:r>
+        <w:rPr>
+          <w:lang w:val="en-US"/>
+        </w:rPr>
+        <w:t xml:space="preserve">Check </w:t>
+      </w:r>
       <w:proofErr w:type="spellStart"/>
       <w:r>
         <w:rPr>
           <w:lang w:val="en-US"/>
         </w:rPr>
-        <w:t>D</w:t>
+        <w:t>Git</w:t>
       </w:r>
-      <w:r>
+      <w:proofErr w:type="spellEnd"/>
+    </w:p>
+    <w:p>
+      <w:pPr>
         <w:rPr>
           <w:lang w:val="en-US"/>
         </w:rPr>
-        <w:t>fd</w:t>
-      </w:r>
-      <w:proofErr w:type="spellEnd"/>
-      <w:r>
-        <w:rPr>
-          <w:lang w:val="en-US"/>
-        </w:rPr>
-        <w:t>!!</w:t>
-      </w:r>
+      </w:pPr>
       <w:bookmarkStart w:id="0" w:name="_GoBack"/>
       <w:bookmarkEnd w:id="0"/>
     </w:p>

</xml_diff>